<commit_message>
Correção tabela e laço while
</commit_message>
<xml_diff>
--- a/POO ref.docx
+++ b/POO ref.docx
@@ -189,6 +189,35 @@
           <w:szCs w:val="24"/>
           <w:lang w:eastAsia="pt-BR"/>
         </w:rPr>
+        <w:t xml:space="preserve">&lt;a </w:t>
+      </w:r>
+      <w:proofErr w:type="spellStart"/>
+      <w:r>
+        <w:rPr>
+          <w:rFonts w:ascii="Courier New" w:eastAsia="Times New Roman" w:hAnsi="Courier New" w:cs="Courier New"/>
+          <w:sz w:val="24"/>
+          <w:szCs w:val="24"/>
+          <w:lang w:eastAsia="pt-BR"/>
+        </w:rPr>
+        <w:t>href</w:t>
+      </w:r>
+      <w:proofErr w:type="spellEnd"/>
+      <w:r>
+        <w:rPr>
+          <w:rFonts w:ascii="Courier New" w:eastAsia="Times New Roman" w:hAnsi="Courier New" w:cs="Courier New"/>
+          <w:sz w:val="24"/>
+          <w:szCs w:val="24"/>
+          <w:lang w:eastAsia="pt-BR"/>
+        </w:rPr>
+        <w:t>="#1"&gt;</w:t>
+      </w:r>
+      <w:r>
+        <w:rPr>
+          <w:rFonts w:ascii="Courier New" w:eastAsia="Times New Roman" w:hAnsi="Courier New" w:cs="Courier New"/>
+          <w:sz w:val="24"/>
+          <w:szCs w:val="24"/>
+          <w:lang w:eastAsia="pt-BR"/>
+        </w:rPr>
         <w:fldChar w:fldCharType="begin"/>
       </w:r>
       <w:r>
@@ -233,6 +262,15 @@
           <w:szCs w:val="24"/>
           <w:lang w:eastAsia="pt-BR"/>
         </w:rPr>
+        <w:t>&lt;/a&gt;</w:t>
+      </w:r>
+      <w:r>
+        <w:rPr>
+          <w:rFonts w:ascii="Courier New" w:eastAsia="Times New Roman" w:hAnsi="Courier New" w:cs="Courier New"/>
+          <w:sz w:val="24"/>
+          <w:szCs w:val="24"/>
+          <w:lang w:eastAsia="pt-BR"/>
+        </w:rPr>
         <w:t xml:space="preserve">. O objetivo </w:t>
       </w:r>
       <w:r>
@@ -908,34 +946,7 @@
           <w:szCs w:val="24"/>
           <w:lang w:eastAsia="pt-BR"/>
         </w:rPr>
-        <w:t xml:space="preserve"> ou </w:t>
-      </w:r>
-      <w:r>
-        <w:rPr>
-          <w:rFonts w:ascii="Courier New" w:eastAsia="Times New Roman" w:hAnsi="Courier New" w:cs="Courier New"/>
-          <w:sz w:val="24"/>
-          <w:szCs w:val="24"/>
-          <w:lang w:eastAsia="pt-BR"/>
-        </w:rPr>
-        <w:t>&lt;b&gt;</w:t>
-      </w:r>
-      <w:r>
-        <w:rPr>
-          <w:rFonts w:ascii="Courier New" w:eastAsia="Times New Roman" w:hAnsi="Courier New" w:cs="Courier New"/>
-          <w:sz w:val="24"/>
-          <w:szCs w:val="24"/>
-          <w:lang w:eastAsia="pt-BR"/>
-        </w:rPr>
-        <w:t>Olá Mundo!</w:t>
-      </w:r>
-      <w:r>
-        <w:rPr>
-          <w:rFonts w:ascii="Courier New" w:eastAsia="Times New Roman" w:hAnsi="Courier New" w:cs="Courier New"/>
-          <w:sz w:val="24"/>
-          <w:szCs w:val="24"/>
-          <w:lang w:eastAsia="pt-BR"/>
-        </w:rPr>
-        <w:t>&lt;/b&gt;</w:t>
+        <w:t xml:space="preserve"> ou &lt;b&gt;Olá Mundo!&lt;/b&gt;</w:t>
       </w:r>
       <w:r>
         <w:rPr>
@@ -1083,16 +1094,7 @@
           <w:szCs w:val="24"/>
           <w:lang w:eastAsia="pt-BR"/>
         </w:rPr>
-        <w:t xml:space="preserve">&gt; e um método principal denominado de </w:t>
-      </w:r>
-      <w:r>
-        <w:rPr>
-          <w:rFonts w:ascii="Courier New" w:eastAsia="Times New Roman" w:hAnsi="Courier New" w:cs="Courier New"/>
-          <w:sz w:val="24"/>
-          <w:szCs w:val="24"/>
-          <w:lang w:eastAsia="pt-BR"/>
-        </w:rPr>
-        <w:t>&lt;</w:t>
+        <w:t>&gt; e um método principal denominado de &lt;</w:t>
       </w:r>
       <w:proofErr w:type="spellStart"/>
       <w:r>
@@ -1152,36 +1154,25 @@
           <w:szCs w:val="24"/>
           <w:lang w:eastAsia="pt-BR"/>
         </w:rPr>
-        <w:t>&gt;</w:t>
-      </w:r>
-      <w:r>
-        <w:rPr>
-          <w:rFonts w:ascii="Courier New" w:eastAsia="Times New Roman" w:hAnsi="Courier New" w:cs="Courier New"/>
-          <w:sz w:val="24"/>
-          <w:szCs w:val="24"/>
-          <w:lang w:eastAsia="pt-BR"/>
-        </w:rPr>
-        <w:t xml:space="preserve">. Vejamos o </w:t>
-      </w:r>
-      <w:proofErr w:type="spellStart"/>
-      <w:r>
-        <w:rPr>
-          <w:rFonts w:ascii="Courier New" w:eastAsia="Times New Roman" w:hAnsi="Courier New" w:cs="Courier New"/>
-          <w:sz w:val="24"/>
-          <w:szCs w:val="24"/>
-          <w:lang w:eastAsia="pt-BR"/>
-        </w:rPr>
-        <w:t>exemplo~da</w:t>
-      </w:r>
-      <w:proofErr w:type="spellEnd"/>
-      <w:r>
-        <w:rPr>
-          <w:rFonts w:ascii="Courier New" w:eastAsia="Times New Roman" w:hAnsi="Courier New" w:cs="Courier New"/>
-          <w:sz w:val="24"/>
-          <w:szCs w:val="24"/>
-          <w:lang w:eastAsia="pt-BR"/>
-        </w:rPr>
-        <w:t xml:space="preserve"> estrutura primária do algoritmo:</w:t>
+        <w:t>&gt;. Vejamos o exemplo</w:t>
+      </w:r>
+      <w:r>
+        <w:rPr>
+          <w:rFonts w:ascii="Courier New" w:eastAsia="Times New Roman" w:hAnsi="Courier New" w:cs="Courier New"/>
+          <w:sz w:val="24"/>
+          <w:szCs w:val="24"/>
+          <w:lang w:eastAsia="pt-BR"/>
+        </w:rPr>
+        <w:t xml:space="preserve"> </w:t>
+      </w:r>
+      <w:r>
+        <w:rPr>
+          <w:rFonts w:ascii="Courier New" w:eastAsia="Times New Roman" w:hAnsi="Courier New" w:cs="Courier New"/>
+          <w:sz w:val="24"/>
+          <w:szCs w:val="24"/>
+          <w:lang w:eastAsia="pt-BR"/>
+        </w:rPr>
+        <w:t>da estrutura primária do algoritmo:</w:t>
       </w:r>
       <w:r>
         <w:rPr>
@@ -1701,46 +1692,88 @@
           <w:rFonts w:ascii="Courier New" w:eastAsia="Times New Roman" w:hAnsi="Courier New" w:cs="Courier New"/>
           <w:sz w:val="24"/>
           <w:szCs w:val="24"/>
-          <w:lang w:val="en-US" w:eastAsia="pt-BR"/>
-        </w:rPr>
-      </w:pPr>
-      <w:r>
-        <w:rPr>
-          <w:rFonts w:ascii="Courier New" w:eastAsia="Times New Roman" w:hAnsi="Courier New" w:cs="Courier New"/>
-          <w:sz w:val="24"/>
-          <w:szCs w:val="24"/>
-          <w:lang w:val="en-US" w:eastAsia="pt-BR"/>
-        </w:rPr>
-        <w:t>```java</w:t>
-      </w:r>
-    </w:p>
-    <w:p>
-      <w:pPr>
-        <w:spacing w:after="0" w:line="240" w:lineRule="auto"/>
-        <w:jc w:val="both"/>
-        <w:rPr>
-          <w:rFonts w:ascii="Courier New" w:eastAsia="Times New Roman" w:hAnsi="Courier New" w:cs="Courier New"/>
-          <w:sz w:val="24"/>
-          <w:szCs w:val="24"/>
-          <w:lang w:val="en-US" w:eastAsia="pt-BR"/>
-        </w:rPr>
-      </w:pPr>
-      <w:r>
-        <w:rPr>
-          <w:rFonts w:ascii="Courier New" w:eastAsia="Times New Roman" w:hAnsi="Courier New" w:cs="Courier New"/>
-          <w:sz w:val="24"/>
-          <w:szCs w:val="24"/>
-          <w:lang w:val="en-US" w:eastAsia="pt-BR"/>
-        </w:rPr>
-        <w:t xml:space="preserve">public class </w:t>
-      </w:r>
-      <w:proofErr w:type="spellStart"/>
-      <w:r>
-        <w:rPr>
-          <w:rFonts w:ascii="Courier New" w:eastAsia="Times New Roman" w:hAnsi="Courier New" w:cs="Courier New"/>
-          <w:sz w:val="24"/>
-          <w:szCs w:val="24"/>
-          <w:lang w:val="en-US" w:eastAsia="pt-BR"/>
+          <w:lang w:eastAsia="pt-BR"/>
+        </w:rPr>
+      </w:pPr>
+      <w:r>
+        <w:rPr>
+          <w:rFonts w:ascii="Courier New" w:eastAsia="Times New Roman" w:hAnsi="Courier New" w:cs="Courier New"/>
+          <w:sz w:val="24"/>
+          <w:szCs w:val="24"/>
+          <w:lang w:eastAsia="pt-BR"/>
+        </w:rPr>
+        <w:t>```</w:t>
+      </w:r>
+      <w:proofErr w:type="spellStart"/>
+      <w:r>
+        <w:rPr>
+          <w:rFonts w:ascii="Courier New" w:eastAsia="Times New Roman" w:hAnsi="Courier New" w:cs="Courier New"/>
+          <w:sz w:val="24"/>
+          <w:szCs w:val="24"/>
+          <w:lang w:eastAsia="pt-BR"/>
+        </w:rPr>
+        <w:t>java</w:t>
+      </w:r>
+      <w:proofErr w:type="spellEnd"/>
+    </w:p>
+    <w:p>
+      <w:pPr>
+        <w:spacing w:after="0" w:line="240" w:lineRule="auto"/>
+        <w:jc w:val="both"/>
+        <w:rPr>
+          <w:rFonts w:ascii="Courier New" w:eastAsia="Times New Roman" w:hAnsi="Courier New" w:cs="Courier New"/>
+          <w:sz w:val="24"/>
+          <w:szCs w:val="24"/>
+          <w:lang w:eastAsia="pt-BR"/>
+        </w:rPr>
+      </w:pPr>
+      <w:proofErr w:type="spellStart"/>
+      <w:r>
+        <w:rPr>
+          <w:rFonts w:ascii="Courier New" w:eastAsia="Times New Roman" w:hAnsi="Courier New" w:cs="Courier New"/>
+          <w:sz w:val="24"/>
+          <w:szCs w:val="24"/>
+          <w:lang w:eastAsia="pt-BR"/>
+        </w:rPr>
+        <w:t>public</w:t>
+      </w:r>
+      <w:proofErr w:type="spellEnd"/>
+      <w:r>
+        <w:rPr>
+          <w:rFonts w:ascii="Courier New" w:eastAsia="Times New Roman" w:hAnsi="Courier New" w:cs="Courier New"/>
+          <w:sz w:val="24"/>
+          <w:szCs w:val="24"/>
+          <w:lang w:eastAsia="pt-BR"/>
+        </w:rPr>
+        <w:t xml:space="preserve"> </w:t>
+      </w:r>
+      <w:proofErr w:type="spellStart"/>
+      <w:r>
+        <w:rPr>
+          <w:rFonts w:ascii="Courier New" w:eastAsia="Times New Roman" w:hAnsi="Courier New" w:cs="Courier New"/>
+          <w:sz w:val="24"/>
+          <w:szCs w:val="24"/>
+          <w:lang w:eastAsia="pt-BR"/>
+        </w:rPr>
+        <w:t>class</w:t>
+      </w:r>
+      <w:proofErr w:type="spellEnd"/>
+      <w:r>
+        <w:rPr>
+          <w:rFonts w:ascii="Courier New" w:eastAsia="Times New Roman" w:hAnsi="Courier New" w:cs="Courier New"/>
+          <w:sz w:val="24"/>
+          <w:szCs w:val="24"/>
+          <w:lang w:eastAsia="pt-BR"/>
+        </w:rPr>
+        <w:t xml:space="preserve"> </w:t>
+      </w:r>
+      <w:proofErr w:type="spellStart"/>
+      <w:r>
+        <w:rPr>
+          <w:rFonts w:ascii="Courier New" w:eastAsia="Times New Roman" w:hAnsi="Courier New" w:cs="Courier New"/>
+          <w:sz w:val="24"/>
+          <w:szCs w:val="24"/>
+          <w:lang w:eastAsia="pt-BR"/>
         </w:rPr>
         <w:t>OlaMundo</w:t>
       </w:r>
@@ -1750,7 +1783,7 @@
           <w:rFonts w:ascii="Courier New" w:eastAsia="Times New Roman" w:hAnsi="Courier New" w:cs="Courier New"/>
           <w:sz w:val="24"/>
           <w:szCs w:val="24"/>
-          <w:lang w:val="en-US" w:eastAsia="pt-BR"/>
+          <w:lang w:eastAsia="pt-BR"/>
         </w:rPr>
         <w:t xml:space="preserve"> {</w:t>
       </w:r>
@@ -1771,69 +1804,7 @@
           <w:rFonts w:ascii="Courier New" w:eastAsia="Times New Roman" w:hAnsi="Courier New" w:cs="Courier New"/>
           <w:sz w:val="24"/>
           <w:szCs w:val="24"/>
-          <w:lang w:val="en-US" w:eastAsia="pt-BR"/>
-        </w:rPr>
-        <w:tab/>
-        <w:t xml:space="preserve">public static void </w:t>
-      </w:r>
-      <w:proofErr w:type="gramStart"/>
-      <w:r>
-        <w:rPr>
-          <w:rFonts w:ascii="Courier New" w:eastAsia="Times New Roman" w:hAnsi="Courier New" w:cs="Courier New"/>
-          <w:sz w:val="24"/>
-          <w:szCs w:val="24"/>
-          <w:lang w:val="en-US" w:eastAsia="pt-BR"/>
-        </w:rPr>
-        <w:t>main(</w:t>
-      </w:r>
-      <w:proofErr w:type="gramEnd"/>
-      <w:r>
-        <w:rPr>
-          <w:rFonts w:ascii="Courier New" w:eastAsia="Times New Roman" w:hAnsi="Courier New" w:cs="Courier New"/>
-          <w:sz w:val="24"/>
-          <w:szCs w:val="24"/>
-          <w:lang w:val="en-US" w:eastAsia="pt-BR"/>
-        </w:rPr>
-        <w:t xml:space="preserve">String[] </w:t>
-      </w:r>
-      <w:proofErr w:type="spellStart"/>
-      <w:r>
-        <w:rPr>
-          <w:rFonts w:ascii="Courier New" w:eastAsia="Times New Roman" w:hAnsi="Courier New" w:cs="Courier New"/>
-          <w:sz w:val="24"/>
-          <w:szCs w:val="24"/>
-          <w:lang w:val="en-US" w:eastAsia="pt-BR"/>
-        </w:rPr>
-        <w:t>args</w:t>
-      </w:r>
-      <w:proofErr w:type="spellEnd"/>
-      <w:r>
-        <w:rPr>
-          <w:rFonts w:ascii="Courier New" w:eastAsia="Times New Roman" w:hAnsi="Courier New" w:cs="Courier New"/>
-          <w:sz w:val="24"/>
-          <w:szCs w:val="24"/>
-          <w:lang w:val="en-US" w:eastAsia="pt-BR"/>
-        </w:rPr>
-        <w:t>){</w:t>
-      </w:r>
-    </w:p>
-    <w:p>
-      <w:pPr>
-        <w:spacing w:after="0" w:line="240" w:lineRule="auto"/>
-        <w:jc w:val="both"/>
-        <w:rPr>
-          <w:rFonts w:ascii="Courier New" w:eastAsia="Times New Roman" w:hAnsi="Courier New" w:cs="Courier New"/>
-          <w:sz w:val="24"/>
-          <w:szCs w:val="24"/>
-          <w:lang w:val="en-US" w:eastAsia="pt-BR"/>
-        </w:rPr>
-      </w:pPr>
-      <w:r>
-        <w:rPr>
-          <w:rFonts w:ascii="Courier New" w:eastAsia="Times New Roman" w:hAnsi="Courier New" w:cs="Courier New"/>
-          <w:sz w:val="24"/>
-          <w:szCs w:val="24"/>
-          <w:lang w:val="en-US" w:eastAsia="pt-BR"/>
+          <w:lang w:eastAsia="pt-BR"/>
         </w:rPr>
         <w:lastRenderedPageBreak/>
         <w:tab/>
@@ -1845,6 +1816,76 @@
           <w:szCs w:val="24"/>
           <w:lang w:val="en-US" w:eastAsia="pt-BR"/>
         </w:rPr>
+        <w:t xml:space="preserve">public static void </w:t>
+      </w:r>
+      <w:proofErr w:type="gramStart"/>
+      <w:r>
+        <w:rPr>
+          <w:rFonts w:ascii="Courier New" w:eastAsia="Times New Roman" w:hAnsi="Courier New" w:cs="Courier New"/>
+          <w:sz w:val="24"/>
+          <w:szCs w:val="24"/>
+          <w:lang w:val="en-US" w:eastAsia="pt-BR"/>
+        </w:rPr>
+        <w:t>main(</w:t>
+      </w:r>
+      <w:proofErr w:type="gramEnd"/>
+      <w:r>
+        <w:rPr>
+          <w:rFonts w:ascii="Courier New" w:eastAsia="Times New Roman" w:hAnsi="Courier New" w:cs="Courier New"/>
+          <w:sz w:val="24"/>
+          <w:szCs w:val="24"/>
+          <w:lang w:val="en-US" w:eastAsia="pt-BR"/>
+        </w:rPr>
+        <w:t xml:space="preserve">String[] </w:t>
+      </w:r>
+      <w:proofErr w:type="spellStart"/>
+      <w:r>
+        <w:rPr>
+          <w:rFonts w:ascii="Courier New" w:eastAsia="Times New Roman" w:hAnsi="Courier New" w:cs="Courier New"/>
+          <w:sz w:val="24"/>
+          <w:szCs w:val="24"/>
+          <w:lang w:val="en-US" w:eastAsia="pt-BR"/>
+        </w:rPr>
+        <w:t>args</w:t>
+      </w:r>
+      <w:proofErr w:type="spellEnd"/>
+      <w:r>
+        <w:rPr>
+          <w:rFonts w:ascii="Courier New" w:eastAsia="Times New Roman" w:hAnsi="Courier New" w:cs="Courier New"/>
+          <w:sz w:val="24"/>
+          <w:szCs w:val="24"/>
+          <w:lang w:val="en-US" w:eastAsia="pt-BR"/>
+        </w:rPr>
+        <w:t>){</w:t>
+      </w:r>
+    </w:p>
+    <w:p>
+      <w:pPr>
+        <w:spacing w:after="0" w:line="240" w:lineRule="auto"/>
+        <w:jc w:val="both"/>
+        <w:rPr>
+          <w:rFonts w:ascii="Courier New" w:eastAsia="Times New Roman" w:hAnsi="Courier New" w:cs="Courier New"/>
+          <w:sz w:val="24"/>
+          <w:szCs w:val="24"/>
+          <w:lang w:val="en-US" w:eastAsia="pt-BR"/>
+        </w:rPr>
+      </w:pPr>
+      <w:r>
+        <w:rPr>
+          <w:rFonts w:ascii="Courier New" w:eastAsia="Times New Roman" w:hAnsi="Courier New" w:cs="Courier New"/>
+          <w:sz w:val="24"/>
+          <w:szCs w:val="24"/>
+          <w:lang w:val="en-US" w:eastAsia="pt-BR"/>
+        </w:rPr>
+        <w:tab/>
+      </w:r>
+      <w:r>
+        <w:rPr>
+          <w:rFonts w:ascii="Courier New" w:eastAsia="Times New Roman" w:hAnsi="Courier New" w:cs="Courier New"/>
+          <w:sz w:val="24"/>
+          <w:szCs w:val="24"/>
+          <w:lang w:val="en-US" w:eastAsia="pt-BR"/>
+        </w:rPr>
         <w:tab/>
       </w:r>
       <w:proofErr w:type="spellStart"/>
@@ -1947,15 +1988,15 @@
           <w:rFonts w:ascii="Courier New" w:eastAsia="Times New Roman" w:hAnsi="Courier New" w:cs="Courier New"/>
           <w:sz w:val="24"/>
           <w:szCs w:val="24"/>
-          <w:lang w:val="en-US" w:eastAsia="pt-BR"/>
-        </w:rPr>
-      </w:pPr>
-      <w:r>
-        <w:rPr>
-          <w:rFonts w:ascii="Courier New" w:eastAsia="Times New Roman" w:hAnsi="Courier New" w:cs="Courier New"/>
-          <w:sz w:val="24"/>
-          <w:szCs w:val="24"/>
-          <w:lang w:val="en-US" w:eastAsia="pt-BR"/>
+          <w:lang w:eastAsia="pt-BR"/>
+        </w:rPr>
+      </w:pPr>
+      <w:r>
+        <w:rPr>
+          <w:rFonts w:ascii="Courier New" w:eastAsia="Times New Roman" w:hAnsi="Courier New" w:cs="Courier New"/>
+          <w:sz w:val="24"/>
+          <w:szCs w:val="24"/>
+          <w:lang w:eastAsia="pt-BR"/>
         </w:rPr>
         <w:t>}</w:t>
       </w:r>
@@ -1968,15 +2009,15 @@
           <w:rFonts w:ascii="Courier New" w:eastAsia="Times New Roman" w:hAnsi="Courier New" w:cs="Courier New"/>
           <w:sz w:val="24"/>
           <w:szCs w:val="24"/>
-          <w:lang w:val="en-US" w:eastAsia="pt-BR"/>
-        </w:rPr>
-      </w:pPr>
-      <w:r>
-        <w:rPr>
-          <w:rFonts w:ascii="Courier New" w:eastAsia="Times New Roman" w:hAnsi="Courier New" w:cs="Courier New"/>
-          <w:sz w:val="24"/>
-          <w:szCs w:val="24"/>
-          <w:lang w:val="en-US" w:eastAsia="pt-BR"/>
+          <w:lang w:eastAsia="pt-BR"/>
+        </w:rPr>
+      </w:pPr>
+      <w:r>
+        <w:rPr>
+          <w:rFonts w:ascii="Courier New" w:eastAsia="Times New Roman" w:hAnsi="Courier New" w:cs="Courier New"/>
+          <w:sz w:val="24"/>
+          <w:szCs w:val="24"/>
+          <w:lang w:eastAsia="pt-BR"/>
         </w:rPr>
         <w:t>```</w:t>
       </w:r>
@@ -2223,38 +2264,60 @@
           <w:rFonts w:ascii="Courier New" w:eastAsia="Times New Roman" w:hAnsi="Courier New" w:cs="Courier New"/>
           <w:sz w:val="24"/>
           <w:szCs w:val="24"/>
-          <w:lang w:val="en-US" w:eastAsia="pt-BR"/>
-        </w:rPr>
-      </w:pPr>
-      <w:r>
-        <w:rPr>
-          <w:rFonts w:ascii="Courier New" w:eastAsia="Times New Roman" w:hAnsi="Courier New" w:cs="Courier New"/>
-          <w:sz w:val="24"/>
-          <w:szCs w:val="24"/>
-          <w:lang w:val="en-US" w:eastAsia="pt-BR"/>
-        </w:rPr>
-        <w:t>```java</w:t>
-      </w:r>
-    </w:p>
-    <w:p>
-      <w:pPr>
-        <w:spacing w:after="0" w:line="240" w:lineRule="auto"/>
-        <w:jc w:val="both"/>
-        <w:rPr>
-          <w:rFonts w:ascii="Courier New" w:eastAsia="Times New Roman" w:hAnsi="Courier New" w:cs="Courier New"/>
-          <w:sz w:val="24"/>
-          <w:szCs w:val="24"/>
-          <w:lang w:val="en-US" w:eastAsia="pt-BR"/>
-        </w:rPr>
-      </w:pPr>
-      <w:r>
-        <w:rPr>
-          <w:rFonts w:ascii="Courier New" w:eastAsia="Times New Roman" w:hAnsi="Courier New" w:cs="Courier New"/>
-          <w:sz w:val="24"/>
-          <w:szCs w:val="24"/>
-          <w:lang w:val="en-US" w:eastAsia="pt-BR"/>
-        </w:rPr>
-        <w:t xml:space="preserve">import </w:t>
+          <w:lang w:eastAsia="pt-BR"/>
+        </w:rPr>
+      </w:pPr>
+      <w:r>
+        <w:rPr>
+          <w:rFonts w:ascii="Courier New" w:eastAsia="Times New Roman" w:hAnsi="Courier New" w:cs="Courier New"/>
+          <w:sz w:val="24"/>
+          <w:szCs w:val="24"/>
+          <w:lang w:eastAsia="pt-BR"/>
+        </w:rPr>
+        <w:t>```</w:t>
+      </w:r>
+      <w:proofErr w:type="spellStart"/>
+      <w:r>
+        <w:rPr>
+          <w:rFonts w:ascii="Courier New" w:eastAsia="Times New Roman" w:hAnsi="Courier New" w:cs="Courier New"/>
+          <w:sz w:val="24"/>
+          <w:szCs w:val="24"/>
+          <w:lang w:eastAsia="pt-BR"/>
+        </w:rPr>
+        <w:t>java</w:t>
+      </w:r>
+      <w:proofErr w:type="spellEnd"/>
+    </w:p>
+    <w:p>
+      <w:pPr>
+        <w:spacing w:after="0" w:line="240" w:lineRule="auto"/>
+        <w:jc w:val="both"/>
+        <w:rPr>
+          <w:rFonts w:ascii="Courier New" w:eastAsia="Times New Roman" w:hAnsi="Courier New" w:cs="Courier New"/>
+          <w:sz w:val="24"/>
+          <w:szCs w:val="24"/>
+          <w:lang w:eastAsia="pt-BR"/>
+        </w:rPr>
+      </w:pPr>
+      <w:proofErr w:type="spellStart"/>
+      <w:r>
+        <w:rPr>
+          <w:rFonts w:ascii="Courier New" w:eastAsia="Times New Roman" w:hAnsi="Courier New" w:cs="Courier New"/>
+          <w:sz w:val="24"/>
+          <w:szCs w:val="24"/>
+          <w:lang w:eastAsia="pt-BR"/>
+        </w:rPr>
+        <w:t>import</w:t>
+      </w:r>
+      <w:proofErr w:type="spellEnd"/>
+      <w:r>
+        <w:rPr>
+          <w:rFonts w:ascii="Courier New" w:eastAsia="Times New Roman" w:hAnsi="Courier New" w:cs="Courier New"/>
+          <w:sz w:val="24"/>
+          <w:szCs w:val="24"/>
+          <w:lang w:eastAsia="pt-BR"/>
+        </w:rPr>
+        <w:t xml:space="preserve"> </w:t>
       </w:r>
       <w:proofErr w:type="spellStart"/>
       <w:proofErr w:type="gramStart"/>
@@ -2263,7 +2326,7 @@
           <w:rFonts w:ascii="Courier New" w:eastAsia="Times New Roman" w:hAnsi="Courier New" w:cs="Courier New"/>
           <w:sz w:val="24"/>
           <w:szCs w:val="24"/>
-          <w:lang w:val="en-US" w:eastAsia="pt-BR"/>
+          <w:lang w:eastAsia="pt-BR"/>
         </w:rPr>
         <w:t>java.util</w:t>
       </w:r>
@@ -2273,7 +2336,7 @@
           <w:rFonts w:ascii="Courier New" w:eastAsia="Times New Roman" w:hAnsi="Courier New" w:cs="Courier New"/>
           <w:sz w:val="24"/>
           <w:szCs w:val="24"/>
-          <w:lang w:val="en-US" w:eastAsia="pt-BR"/>
+          <w:lang w:eastAsia="pt-BR"/>
         </w:rPr>
         <w:t>.Scanner</w:t>
       </w:r>
@@ -2283,7 +2346,7 @@
           <w:rFonts w:ascii="Courier New" w:eastAsia="Times New Roman" w:hAnsi="Courier New" w:cs="Courier New"/>
           <w:sz w:val="24"/>
           <w:szCs w:val="24"/>
-          <w:lang w:val="en-US" w:eastAsia="pt-BR"/>
+          <w:lang w:eastAsia="pt-BR"/>
         </w:rPr>
         <w:t>;</w:t>
       </w:r>
@@ -2296,15 +2359,15 @@
           <w:rFonts w:ascii="Courier New" w:eastAsia="Times New Roman" w:hAnsi="Courier New" w:cs="Courier New"/>
           <w:sz w:val="24"/>
           <w:szCs w:val="24"/>
-          <w:lang w:val="en-US" w:eastAsia="pt-BR"/>
-        </w:rPr>
-      </w:pPr>
-      <w:r>
-        <w:rPr>
-          <w:rFonts w:ascii="Courier New" w:eastAsia="Times New Roman" w:hAnsi="Courier New" w:cs="Courier New"/>
-          <w:sz w:val="24"/>
-          <w:szCs w:val="24"/>
-          <w:lang w:val="en-US" w:eastAsia="pt-BR"/>
+          <w:lang w:eastAsia="pt-BR"/>
+        </w:rPr>
+      </w:pPr>
+      <w:r>
+        <w:rPr>
+          <w:rFonts w:ascii="Courier New" w:eastAsia="Times New Roman" w:hAnsi="Courier New" w:cs="Courier New"/>
+          <w:sz w:val="24"/>
+          <w:szCs w:val="24"/>
+          <w:lang w:eastAsia="pt-BR"/>
         </w:rPr>
         <w:t>```</w:t>
       </w:r>
@@ -2405,38 +2468,60 @@
           <w:rFonts w:ascii="Courier New" w:eastAsia="Times New Roman" w:hAnsi="Courier New" w:cs="Courier New"/>
           <w:sz w:val="24"/>
           <w:szCs w:val="24"/>
-          <w:lang w:val="en-US" w:eastAsia="pt-BR"/>
-        </w:rPr>
-      </w:pPr>
-      <w:r>
-        <w:rPr>
-          <w:rFonts w:ascii="Courier New" w:eastAsia="Times New Roman" w:hAnsi="Courier New" w:cs="Courier New"/>
-          <w:sz w:val="24"/>
-          <w:szCs w:val="24"/>
-          <w:lang w:val="en-US" w:eastAsia="pt-BR"/>
-        </w:rPr>
-        <w:t>```java</w:t>
-      </w:r>
-    </w:p>
-    <w:p>
-      <w:pPr>
-        <w:spacing w:after="0" w:line="240" w:lineRule="auto"/>
-        <w:jc w:val="both"/>
-        <w:rPr>
-          <w:rFonts w:ascii="Courier New" w:eastAsia="Times New Roman" w:hAnsi="Courier New" w:cs="Courier New"/>
-          <w:sz w:val="24"/>
-          <w:szCs w:val="24"/>
-          <w:lang w:val="en-US" w:eastAsia="pt-BR"/>
-        </w:rPr>
-      </w:pPr>
-      <w:r>
-        <w:rPr>
-          <w:rFonts w:ascii="Courier New" w:eastAsia="Times New Roman" w:hAnsi="Courier New" w:cs="Courier New"/>
-          <w:sz w:val="24"/>
-          <w:szCs w:val="24"/>
-          <w:lang w:val="en-US" w:eastAsia="pt-BR"/>
-        </w:rPr>
-        <w:t xml:space="preserve">import </w:t>
+          <w:lang w:eastAsia="pt-BR"/>
+        </w:rPr>
+      </w:pPr>
+      <w:r>
+        <w:rPr>
+          <w:rFonts w:ascii="Courier New" w:eastAsia="Times New Roman" w:hAnsi="Courier New" w:cs="Courier New"/>
+          <w:sz w:val="24"/>
+          <w:szCs w:val="24"/>
+          <w:lang w:eastAsia="pt-BR"/>
+        </w:rPr>
+        <w:t>```</w:t>
+      </w:r>
+      <w:proofErr w:type="spellStart"/>
+      <w:r>
+        <w:rPr>
+          <w:rFonts w:ascii="Courier New" w:eastAsia="Times New Roman" w:hAnsi="Courier New" w:cs="Courier New"/>
+          <w:sz w:val="24"/>
+          <w:szCs w:val="24"/>
+          <w:lang w:eastAsia="pt-BR"/>
+        </w:rPr>
+        <w:t>java</w:t>
+      </w:r>
+      <w:proofErr w:type="spellEnd"/>
+    </w:p>
+    <w:p>
+      <w:pPr>
+        <w:spacing w:after="0" w:line="240" w:lineRule="auto"/>
+        <w:jc w:val="both"/>
+        <w:rPr>
+          <w:rFonts w:ascii="Courier New" w:eastAsia="Times New Roman" w:hAnsi="Courier New" w:cs="Courier New"/>
+          <w:sz w:val="24"/>
+          <w:szCs w:val="24"/>
+          <w:lang w:eastAsia="pt-BR"/>
+        </w:rPr>
+      </w:pPr>
+      <w:proofErr w:type="spellStart"/>
+      <w:r>
+        <w:rPr>
+          <w:rFonts w:ascii="Courier New" w:eastAsia="Times New Roman" w:hAnsi="Courier New" w:cs="Courier New"/>
+          <w:sz w:val="24"/>
+          <w:szCs w:val="24"/>
+          <w:lang w:eastAsia="pt-BR"/>
+        </w:rPr>
+        <w:t>import</w:t>
+      </w:r>
+      <w:proofErr w:type="spellEnd"/>
+      <w:r>
+        <w:rPr>
+          <w:rFonts w:ascii="Courier New" w:eastAsia="Times New Roman" w:hAnsi="Courier New" w:cs="Courier New"/>
+          <w:sz w:val="24"/>
+          <w:szCs w:val="24"/>
+          <w:lang w:eastAsia="pt-BR"/>
+        </w:rPr>
+        <w:t xml:space="preserve"> </w:t>
       </w:r>
       <w:proofErr w:type="spellStart"/>
       <w:proofErr w:type="gramStart"/>
@@ -2445,7 +2530,7 @@
           <w:rFonts w:ascii="Courier New" w:eastAsia="Times New Roman" w:hAnsi="Courier New" w:cs="Courier New"/>
           <w:sz w:val="24"/>
           <w:szCs w:val="24"/>
-          <w:lang w:val="en-US" w:eastAsia="pt-BR"/>
+          <w:lang w:eastAsia="pt-BR"/>
         </w:rPr>
         <w:t>java.util</w:t>
       </w:r>
@@ -2455,7 +2540,7 @@
           <w:rFonts w:ascii="Courier New" w:eastAsia="Times New Roman" w:hAnsi="Courier New" w:cs="Courier New"/>
           <w:sz w:val="24"/>
           <w:szCs w:val="24"/>
-          <w:lang w:val="en-US" w:eastAsia="pt-BR"/>
+          <w:lang w:eastAsia="pt-BR"/>
         </w:rPr>
         <w:t>.Scanner</w:t>
       </w:r>
@@ -2465,7 +2550,7 @@
           <w:rFonts w:ascii="Courier New" w:eastAsia="Times New Roman" w:hAnsi="Courier New" w:cs="Courier New"/>
           <w:sz w:val="24"/>
           <w:szCs w:val="24"/>
-          <w:lang w:val="en-US" w:eastAsia="pt-BR"/>
+          <w:lang w:eastAsia="pt-BR"/>
         </w:rPr>
         <w:t>;</w:t>
       </w:r>
@@ -2478,37 +2563,68 @@
           <w:rFonts w:ascii="Courier New" w:eastAsia="Times New Roman" w:hAnsi="Courier New" w:cs="Courier New"/>
           <w:sz w:val="24"/>
           <w:szCs w:val="24"/>
-          <w:lang w:val="en-US" w:eastAsia="pt-BR"/>
-        </w:rPr>
-      </w:pPr>
-    </w:p>
-    <w:p>
-      <w:pPr>
-        <w:spacing w:after="0" w:line="240" w:lineRule="auto"/>
-        <w:jc w:val="both"/>
-        <w:rPr>
-          <w:rFonts w:ascii="Courier New" w:eastAsia="Times New Roman" w:hAnsi="Courier New" w:cs="Courier New"/>
-          <w:sz w:val="24"/>
-          <w:szCs w:val="24"/>
-          <w:lang w:val="en-US" w:eastAsia="pt-BR"/>
-        </w:rPr>
-      </w:pPr>
-      <w:r>
-        <w:rPr>
-          <w:rFonts w:ascii="Courier New" w:eastAsia="Times New Roman" w:hAnsi="Courier New" w:cs="Courier New"/>
-          <w:sz w:val="24"/>
-          <w:szCs w:val="24"/>
-          <w:lang w:val="en-US" w:eastAsia="pt-BR"/>
-        </w:rPr>
-        <w:t xml:space="preserve">public class </w:t>
-      </w:r>
-      <w:proofErr w:type="spellStart"/>
-      <w:r>
-        <w:rPr>
-          <w:rFonts w:ascii="Courier New" w:eastAsia="Times New Roman" w:hAnsi="Courier New" w:cs="Courier New"/>
-          <w:sz w:val="24"/>
-          <w:szCs w:val="24"/>
-          <w:lang w:val="en-US" w:eastAsia="pt-BR"/>
+          <w:lang w:eastAsia="pt-BR"/>
+        </w:rPr>
+      </w:pPr>
+    </w:p>
+    <w:p>
+      <w:pPr>
+        <w:spacing w:after="0" w:line="240" w:lineRule="auto"/>
+        <w:jc w:val="both"/>
+        <w:rPr>
+          <w:rFonts w:ascii="Courier New" w:eastAsia="Times New Roman" w:hAnsi="Courier New" w:cs="Courier New"/>
+          <w:sz w:val="24"/>
+          <w:szCs w:val="24"/>
+          <w:lang w:eastAsia="pt-BR"/>
+        </w:rPr>
+      </w:pPr>
+      <w:proofErr w:type="spellStart"/>
+      <w:r>
+        <w:rPr>
+          <w:rFonts w:ascii="Courier New" w:eastAsia="Times New Roman" w:hAnsi="Courier New" w:cs="Courier New"/>
+          <w:sz w:val="24"/>
+          <w:szCs w:val="24"/>
+          <w:lang w:eastAsia="pt-BR"/>
+        </w:rPr>
+        <w:t>public</w:t>
+      </w:r>
+      <w:proofErr w:type="spellEnd"/>
+      <w:r>
+        <w:rPr>
+          <w:rFonts w:ascii="Courier New" w:eastAsia="Times New Roman" w:hAnsi="Courier New" w:cs="Courier New"/>
+          <w:sz w:val="24"/>
+          <w:szCs w:val="24"/>
+          <w:lang w:eastAsia="pt-BR"/>
+        </w:rPr>
+        <w:t xml:space="preserve"> </w:t>
+      </w:r>
+      <w:proofErr w:type="spellStart"/>
+      <w:r>
+        <w:rPr>
+          <w:rFonts w:ascii="Courier New" w:eastAsia="Times New Roman" w:hAnsi="Courier New" w:cs="Courier New"/>
+          <w:sz w:val="24"/>
+          <w:szCs w:val="24"/>
+          <w:lang w:eastAsia="pt-BR"/>
+        </w:rPr>
+        <w:t>class</w:t>
+      </w:r>
+      <w:proofErr w:type="spellEnd"/>
+      <w:r>
+        <w:rPr>
+          <w:rFonts w:ascii="Courier New" w:eastAsia="Times New Roman" w:hAnsi="Courier New" w:cs="Courier New"/>
+          <w:sz w:val="24"/>
+          <w:szCs w:val="24"/>
+          <w:lang w:eastAsia="pt-BR"/>
+        </w:rPr>
+        <w:t xml:space="preserve"> </w:t>
+      </w:r>
+      <w:proofErr w:type="spellStart"/>
+      <w:r>
+        <w:rPr>
+          <w:rFonts w:ascii="Courier New" w:eastAsia="Times New Roman" w:hAnsi="Courier New" w:cs="Courier New"/>
+          <w:sz w:val="24"/>
+          <w:szCs w:val="24"/>
+          <w:lang w:eastAsia="pt-BR"/>
         </w:rPr>
         <w:t>ComputaArea</w:t>
       </w:r>
@@ -2518,7 +2634,7 @@
           <w:rFonts w:ascii="Courier New" w:eastAsia="Times New Roman" w:hAnsi="Courier New" w:cs="Courier New"/>
           <w:sz w:val="24"/>
           <w:szCs w:val="24"/>
-          <w:lang w:val="en-US" w:eastAsia="pt-BR"/>
+          <w:lang w:eastAsia="pt-BR"/>
         </w:rPr>
         <w:t xml:space="preserve"> {</w:t>
       </w:r>
@@ -2539,9 +2655,18 @@
           <w:rFonts w:ascii="Courier New" w:eastAsia="Times New Roman" w:hAnsi="Courier New" w:cs="Courier New"/>
           <w:sz w:val="24"/>
           <w:szCs w:val="24"/>
-          <w:lang w:val="en-US" w:eastAsia="pt-BR"/>
-        </w:rPr>
-        <w:t xml:space="preserve">    public static void </w:t>
+          <w:lang w:eastAsia="pt-BR"/>
+        </w:rPr>
+        <w:t xml:space="preserve">    </w:t>
+      </w:r>
+      <w:r>
+        <w:rPr>
+          <w:rFonts w:ascii="Courier New" w:eastAsia="Times New Roman" w:hAnsi="Courier New" w:cs="Courier New"/>
+          <w:sz w:val="24"/>
+          <w:szCs w:val="24"/>
+          <w:lang w:val="en-US" w:eastAsia="pt-BR"/>
+        </w:rPr>
+        <w:t xml:space="preserve">public static void </w:t>
       </w:r>
       <w:proofErr w:type="gramStart"/>
       <w:r>
@@ -2759,49 +2884,18 @@
           <w:rFonts w:ascii="Courier New" w:eastAsia="Times New Roman" w:hAnsi="Courier New" w:cs="Courier New"/>
           <w:sz w:val="24"/>
           <w:szCs w:val="24"/>
-          <w:lang w:val="en-US" w:eastAsia="pt-BR"/>
-        </w:rPr>
-      </w:pPr>
-      <w:r>
-        <w:rPr>
-          <w:rFonts w:ascii="Courier New" w:eastAsia="Times New Roman" w:hAnsi="Courier New" w:cs="Courier New"/>
-          <w:sz w:val="24"/>
-          <w:szCs w:val="24"/>
-          <w:lang w:val="en-US" w:eastAsia="pt-BR"/>
-        </w:rPr>
-        <w:t xml:space="preserve">// </w:t>
-      </w:r>
-      <w:proofErr w:type="spellStart"/>
-      <w:r>
-        <w:rPr>
-          <w:rFonts w:ascii="Courier New" w:eastAsia="Times New Roman" w:hAnsi="Courier New" w:cs="Courier New"/>
-          <w:sz w:val="24"/>
-          <w:szCs w:val="24"/>
-          <w:lang w:val="en-US" w:eastAsia="pt-BR"/>
-        </w:rPr>
-        <w:t>Leitura</w:t>
-      </w:r>
-      <w:proofErr w:type="spellEnd"/>
-      <w:r>
-        <w:rPr>
-          <w:rFonts w:ascii="Courier New" w:eastAsia="Times New Roman" w:hAnsi="Courier New" w:cs="Courier New"/>
-          <w:sz w:val="24"/>
-          <w:szCs w:val="24"/>
-          <w:lang w:val="en-US" w:eastAsia="pt-BR"/>
-        </w:rPr>
-        <w:t xml:space="preserve"> do </w:t>
-      </w:r>
-      <w:proofErr w:type="spellStart"/>
-      <w:r>
-        <w:rPr>
-          <w:rFonts w:ascii="Courier New" w:eastAsia="Times New Roman" w:hAnsi="Courier New" w:cs="Courier New"/>
-          <w:sz w:val="24"/>
-          <w:szCs w:val="24"/>
-          <w:lang w:val="en-US" w:eastAsia="pt-BR"/>
-        </w:rPr>
-        <w:t>Diâmetro</w:t>
-      </w:r>
-      <w:proofErr w:type="spellEnd"/>
+          <w:lang w:eastAsia="pt-BR"/>
+        </w:rPr>
+      </w:pPr>
+      <w:r>
+        <w:rPr>
+          <w:rFonts w:ascii="Courier New" w:eastAsia="Times New Roman" w:hAnsi="Courier New" w:cs="Courier New"/>
+          <w:sz w:val="24"/>
+          <w:szCs w:val="24"/>
+          <w:lang w:eastAsia="pt-BR"/>
+        </w:rPr>
+        <w:t>// Leitura do Diâmetro</w:t>
+      </w:r>
     </w:p>
     <w:p>
       <w:pPr>
@@ -2812,25 +2906,36 @@
           <w:rFonts w:ascii="Courier New" w:eastAsia="Times New Roman" w:hAnsi="Courier New" w:cs="Courier New"/>
           <w:sz w:val="24"/>
           <w:szCs w:val="24"/>
-          <w:lang w:val="en-US" w:eastAsia="pt-BR"/>
-        </w:rPr>
-      </w:pPr>
-      <w:r>
-        <w:rPr>
-          <w:rFonts w:ascii="Courier New" w:eastAsia="Times New Roman" w:hAnsi="Courier New" w:cs="Courier New"/>
-          <w:sz w:val="24"/>
-          <w:szCs w:val="24"/>
-          <w:lang w:val="en-US" w:eastAsia="pt-BR"/>
-        </w:rPr>
-        <w:t xml:space="preserve">double </w:t>
-      </w:r>
-      <w:proofErr w:type="spellStart"/>
-      <w:r>
-        <w:rPr>
-          <w:rFonts w:ascii="Courier New" w:eastAsia="Times New Roman" w:hAnsi="Courier New" w:cs="Courier New"/>
-          <w:sz w:val="24"/>
-          <w:szCs w:val="24"/>
-          <w:lang w:val="en-US" w:eastAsia="pt-BR"/>
+          <w:lang w:eastAsia="pt-BR"/>
+        </w:rPr>
+      </w:pPr>
+      <w:proofErr w:type="spellStart"/>
+      <w:r>
+        <w:rPr>
+          <w:rFonts w:ascii="Courier New" w:eastAsia="Times New Roman" w:hAnsi="Courier New" w:cs="Courier New"/>
+          <w:sz w:val="24"/>
+          <w:szCs w:val="24"/>
+          <w:lang w:eastAsia="pt-BR"/>
+        </w:rPr>
+        <w:t>double</w:t>
+      </w:r>
+      <w:proofErr w:type="spellEnd"/>
+      <w:r>
+        <w:rPr>
+          <w:rFonts w:ascii="Courier New" w:eastAsia="Times New Roman" w:hAnsi="Courier New" w:cs="Courier New"/>
+          <w:sz w:val="24"/>
+          <w:szCs w:val="24"/>
+          <w:lang w:eastAsia="pt-BR"/>
+        </w:rPr>
+        <w:t xml:space="preserve"> </w:t>
+      </w:r>
+      <w:proofErr w:type="spellStart"/>
+      <w:r>
+        <w:rPr>
+          <w:rFonts w:ascii="Courier New" w:eastAsia="Times New Roman" w:hAnsi="Courier New" w:cs="Courier New"/>
+          <w:sz w:val="24"/>
+          <w:szCs w:val="24"/>
+          <w:lang w:eastAsia="pt-BR"/>
         </w:rPr>
         <w:t>diametro</w:t>
       </w:r>
@@ -2840,7 +2945,7 @@
           <w:rFonts w:ascii="Courier New" w:eastAsia="Times New Roman" w:hAnsi="Courier New" w:cs="Courier New"/>
           <w:sz w:val="24"/>
           <w:szCs w:val="24"/>
-          <w:lang w:val="en-US" w:eastAsia="pt-BR"/>
+          <w:lang w:eastAsia="pt-BR"/>
         </w:rPr>
         <w:t xml:space="preserve"> = </w:t>
       </w:r>
@@ -2851,7 +2956,7 @@
           <w:rFonts w:ascii="Courier New" w:eastAsia="Times New Roman" w:hAnsi="Courier New" w:cs="Courier New"/>
           <w:sz w:val="24"/>
           <w:szCs w:val="24"/>
-          <w:lang w:val="en-US" w:eastAsia="pt-BR"/>
+          <w:lang w:eastAsia="pt-BR"/>
         </w:rPr>
         <w:t>input.nextDouble</w:t>
       </w:r>
@@ -2862,7 +2967,7 @@
           <w:rFonts w:ascii="Courier New" w:eastAsia="Times New Roman" w:hAnsi="Courier New" w:cs="Courier New"/>
           <w:sz w:val="24"/>
           <w:szCs w:val="24"/>
-          <w:lang w:val="en-US" w:eastAsia="pt-BR"/>
+          <w:lang w:eastAsia="pt-BR"/>
         </w:rPr>
         <w:t>();</w:t>
       </w:r>
@@ -2876,49 +2981,18 @@
           <w:rFonts w:ascii="Courier New" w:eastAsia="Times New Roman" w:hAnsi="Courier New" w:cs="Courier New"/>
           <w:sz w:val="24"/>
           <w:szCs w:val="24"/>
-          <w:lang w:val="en-US" w:eastAsia="pt-BR"/>
-        </w:rPr>
-      </w:pPr>
-      <w:r>
-        <w:rPr>
-          <w:rFonts w:ascii="Courier New" w:eastAsia="Times New Roman" w:hAnsi="Courier New" w:cs="Courier New"/>
-          <w:sz w:val="24"/>
-          <w:szCs w:val="24"/>
-          <w:lang w:val="en-US" w:eastAsia="pt-BR"/>
-        </w:rPr>
-        <w:t xml:space="preserve">// </w:t>
-      </w:r>
-      <w:proofErr w:type="spellStart"/>
-      <w:r>
-        <w:rPr>
-          <w:rFonts w:ascii="Courier New" w:eastAsia="Times New Roman" w:hAnsi="Courier New" w:cs="Courier New"/>
-          <w:sz w:val="24"/>
-          <w:szCs w:val="24"/>
-          <w:lang w:val="en-US" w:eastAsia="pt-BR"/>
-        </w:rPr>
-        <w:t>Determinação</w:t>
-      </w:r>
-      <w:proofErr w:type="spellEnd"/>
-      <w:r>
-        <w:rPr>
-          <w:rFonts w:ascii="Courier New" w:eastAsia="Times New Roman" w:hAnsi="Courier New" w:cs="Courier New"/>
-          <w:sz w:val="24"/>
-          <w:szCs w:val="24"/>
-          <w:lang w:val="en-US" w:eastAsia="pt-BR"/>
-        </w:rPr>
-        <w:t xml:space="preserve"> da </w:t>
-      </w:r>
-      <w:proofErr w:type="spellStart"/>
-      <w:r>
-        <w:rPr>
-          <w:rFonts w:ascii="Courier New" w:eastAsia="Times New Roman" w:hAnsi="Courier New" w:cs="Courier New"/>
-          <w:sz w:val="24"/>
-          <w:szCs w:val="24"/>
-          <w:lang w:val="en-US" w:eastAsia="pt-BR"/>
-        </w:rPr>
-        <w:t>área</w:t>
-      </w:r>
-      <w:proofErr w:type="spellEnd"/>
+          <w:lang w:eastAsia="pt-BR"/>
+        </w:rPr>
+      </w:pPr>
+      <w:r>
+        <w:rPr>
+          <w:rFonts w:ascii="Courier New" w:eastAsia="Times New Roman" w:hAnsi="Courier New" w:cs="Courier New"/>
+          <w:sz w:val="24"/>
+          <w:szCs w:val="24"/>
+          <w:lang w:eastAsia="pt-BR"/>
+        </w:rPr>
+        <w:t>// Determinação da área</w:t>
+      </w:r>
     </w:p>
     <w:p>
       <w:pPr>
@@ -3085,16 +3159,7 @@
           <w:szCs w:val="24"/>
           <w:lang w:eastAsia="pt-BR"/>
         </w:rPr>
-        <w:t>(“</w:t>
-      </w:r>
-      <w:r>
-        <w:rPr>
-          <w:rFonts w:ascii="Courier New" w:eastAsia="Times New Roman" w:hAnsi="Courier New" w:cs="Courier New"/>
-          <w:sz w:val="24"/>
-          <w:szCs w:val="24"/>
-          <w:lang w:eastAsia="pt-BR"/>
-        </w:rPr>
-        <w:t xml:space="preserve">O valor da área da circunferência de </w:t>
+        <w:t xml:space="preserve">(“O valor da área da circunferência de </w:t>
       </w:r>
       <w:proofErr w:type="gramStart"/>
       <w:r>
@@ -3208,16 +3273,7 @@
           <w:szCs w:val="24"/>
           <w:lang w:eastAsia="pt-BR"/>
         </w:rPr>
-        <w:t>)</w:t>
-      </w:r>
-      <w:r>
-        <w:rPr>
-          <w:rFonts w:ascii="Courier New" w:eastAsia="Times New Roman" w:hAnsi="Courier New" w:cs="Courier New"/>
-          <w:sz w:val="24"/>
-          <w:szCs w:val="24"/>
-          <w:lang w:eastAsia="pt-BR"/>
-        </w:rPr>
-        <w:t>;</w:t>
+        <w:t>);</w:t>
       </w:r>
     </w:p>
     <w:p>
@@ -3241,7 +3297,7 @@
           <w:rFonts w:ascii="Courier New" w:eastAsia="Times New Roman" w:hAnsi="Courier New" w:cs="Courier New"/>
           <w:sz w:val="24"/>
           <w:szCs w:val="24"/>
-          <w:lang w:val="en-US" w:eastAsia="pt-BR"/>
+          <w:lang w:eastAsia="pt-BR"/>
         </w:rPr>
       </w:pPr>
       <w:r>
@@ -3258,7 +3314,7 @@
           <w:rFonts w:ascii="Courier New" w:eastAsia="Times New Roman" w:hAnsi="Courier New" w:cs="Courier New"/>
           <w:sz w:val="24"/>
           <w:szCs w:val="24"/>
-          <w:lang w:val="en-US" w:eastAsia="pt-BR"/>
+          <w:lang w:eastAsia="pt-BR"/>
         </w:rPr>
         <w:t>}</w:t>
       </w:r>
@@ -3271,15 +3327,15 @@
           <w:rFonts w:ascii="Courier New" w:eastAsia="Times New Roman" w:hAnsi="Courier New" w:cs="Courier New"/>
           <w:sz w:val="24"/>
           <w:szCs w:val="24"/>
-          <w:lang w:val="en-US" w:eastAsia="pt-BR"/>
-        </w:rPr>
-      </w:pPr>
-      <w:r>
-        <w:rPr>
-          <w:rFonts w:ascii="Courier New" w:eastAsia="Times New Roman" w:hAnsi="Courier New" w:cs="Courier New"/>
-          <w:sz w:val="24"/>
-          <w:szCs w:val="24"/>
-          <w:lang w:val="en-US" w:eastAsia="pt-BR"/>
+          <w:lang w:eastAsia="pt-BR"/>
+        </w:rPr>
+      </w:pPr>
+      <w:r>
+        <w:rPr>
+          <w:rFonts w:ascii="Courier New" w:eastAsia="Times New Roman" w:hAnsi="Courier New" w:cs="Courier New"/>
+          <w:sz w:val="24"/>
+          <w:szCs w:val="24"/>
+          <w:lang w:eastAsia="pt-BR"/>
         </w:rPr>
         <w:t>}</w:t>
       </w:r>
@@ -3292,15 +3348,15 @@
           <w:rFonts w:ascii="Courier New" w:eastAsia="Times New Roman" w:hAnsi="Courier New" w:cs="Courier New"/>
           <w:sz w:val="24"/>
           <w:szCs w:val="24"/>
-          <w:lang w:val="en-US" w:eastAsia="pt-BR"/>
-        </w:rPr>
-      </w:pPr>
-      <w:r>
-        <w:rPr>
-          <w:rFonts w:ascii="Courier New" w:eastAsia="Times New Roman" w:hAnsi="Courier New" w:cs="Courier New"/>
-          <w:sz w:val="24"/>
-          <w:szCs w:val="24"/>
-          <w:lang w:val="en-US" w:eastAsia="pt-BR"/>
+          <w:lang w:eastAsia="pt-BR"/>
+        </w:rPr>
+      </w:pPr>
+      <w:r>
+        <w:rPr>
+          <w:rFonts w:ascii="Courier New" w:eastAsia="Times New Roman" w:hAnsi="Courier New" w:cs="Courier New"/>
+          <w:sz w:val="24"/>
+          <w:szCs w:val="24"/>
+          <w:lang w:eastAsia="pt-BR"/>
         </w:rPr>
         <w:t>```</w:t>
       </w:r>
@@ -3929,6 +3985,7 @@
   <w:style w:type="character" w:default="1" w:styleId="Fontepargpadro">
     <w:name w:val="Default Paragraph Font"/>
     <w:uiPriority w:val="1"/>
+    <w:semiHidden/>
     <w:unhideWhenUsed/>
   </w:style>
   <w:style w:type="table" w:default="1" w:styleId="Tabelanormal">

</xml_diff>